<commit_message>
I think I finished, lets debug
</commit_message>
<xml_diff>
--- a/Lab Descriptions.docx
+++ b/Lab Descriptions.docx
@@ -125,6 +125,47 @@
       <w:pPr>
         <w:numPr>
           <w:ilvl w:val="0"/>
+          <w:numId w:val="7"/>
+        </w:numPr>
+        <w:ind w:left="720" w:hanging="360"/>
+        <w:rPr>
+          <w:u w:val="none"/>
+        </w:rPr>
+      </w:pPr>
+      <w:r>
+        <w:rPr>
+          <w:rtl w:val="0"/>
+        </w:rPr>
+        <w:t xml:space="preserve">Python tutorial check-off</w:t>
+      </w:r>
+    </w:p>
+    <w:p>
+      <w:pPr>
+        <w:contextualSpacing w:val="0"/>
+        <w:rPr/>
+      </w:pPr>
+      <w:r>
+        <w:rPr>
+          <w:rtl w:val="0"/>
+        </w:rPr>
+      </w:r>
+    </w:p>
+    <w:p>
+      <w:pPr>
+        <w:contextualSpacing w:val="0"/>
+        <w:rPr/>
+      </w:pPr>
+      <w:r>
+        <w:rPr>
+          <w:rtl w:val="0"/>
+        </w:rPr>
+        <w:t xml:space="preserve">Check-off 2</w:t>
+      </w:r>
+    </w:p>
+    <w:p>
+      <w:pPr>
+        <w:numPr>
+          <w:ilvl w:val="0"/>
           <w:numId w:val="1"/>
         </w:numPr>
         <w:ind w:left="720" w:hanging="360"/>
@@ -154,7 +195,7 @@
         <w:rPr>
           <w:rtl w:val="0"/>
         </w:rPr>
-        <w:t xml:space="preserve">Moving along a square without using sensors</w:t>
+        <w:t xml:space="preserve">Moving in a square shape without using sensors</w:t>
       </w:r>
     </w:p>
     <w:p>
@@ -238,6 +279,205 @@
       <w:pPr>
         <w:numPr>
           <w:ilvl w:val="0"/>
+          <w:numId w:val="6"/>
+        </w:numPr>
+        <w:ind w:left="720" w:hanging="360"/>
+        <w:rPr>
+          <w:u w:val="none"/>
+        </w:rPr>
+      </w:pPr>
+      <w:r>
+        <w:rPr>
+          <w:rtl w:val="0"/>
+        </w:rPr>
+        <w:t xml:space="preserve">Implement maze solver using side sensor attachment. Ask TAs for the attachment.</w:t>
+      </w:r>
+    </w:p>
+    <w:p>
+      <w:pPr>
+        <w:pStyle w:val="Heading1"/>
+        <w:contextualSpacing w:val="0"/>
+        <w:rPr/>
+      </w:pPr>
+      <w:bookmarkStart w:colFirst="0" w:colLast="0" w:name="_o6u4e04t4gjw" w:id="1"/>
+      <w:bookmarkEnd w:id="1"/>
+      <w:r>
+        <w:rPr>
+          <w:rtl w:val="0"/>
+        </w:rPr>
+        <w:t xml:space="preserve">Lab 2 - Thu 7/19</w:t>
+      </w:r>
+    </w:p>
+    <w:p>
+      <w:pPr>
+        <w:contextualSpacing w:val="0"/>
+        <w:rPr/>
+      </w:pPr>
+      <w:r>
+        <w:rPr>
+          <w:rtl w:val="0"/>
+        </w:rPr>
+        <w:t xml:space="preserve">Assignment</w:t>
+      </w:r>
+    </w:p>
+    <w:p>
+      <w:pPr>
+        <w:numPr>
+          <w:ilvl w:val="0"/>
+          <w:numId w:val="5"/>
+        </w:numPr>
+        <w:ind w:left="720" w:hanging="360"/>
+        <w:rPr>
+          <w:u w:val="none"/>
+        </w:rPr>
+      </w:pPr>
+      <w:r>
+        <w:rPr>
+          <w:rtl w:val="0"/>
+        </w:rPr>
+        <w:t xml:space="preserve">Implement UI for Hamster showing the sensor readings</w:t>
+      </w:r>
+    </w:p>
+    <w:p>
+      <w:pPr>
+        <w:numPr>
+          <w:ilvl w:val="0"/>
+          <w:numId w:val="5"/>
+        </w:numPr>
+        <w:ind w:left="720" w:hanging="360"/>
+        <w:rPr>
+          <w:u w:val="none"/>
+        </w:rPr>
+      </w:pPr>
+      <w:r>
+        <w:rPr>
+          <w:rtl w:val="0"/>
+        </w:rPr>
+        <w:t xml:space="preserve">Implement joystick controller for Hamster</w:t>
+      </w:r>
+    </w:p>
+    <w:p>
+      <w:pPr>
+        <w:contextualSpacing w:val="0"/>
+        <w:rPr/>
+      </w:pPr>
+      <w:r>
+        <w:rPr>
+          <w:rtl w:val="0"/>
+        </w:rPr>
+      </w:r>
+    </w:p>
+    <w:p>
+      <w:pPr>
+        <w:contextualSpacing w:val="0"/>
+        <w:rPr/>
+      </w:pPr>
+      <w:r>
+        <w:rPr>
+          <w:rtl w:val="0"/>
+        </w:rPr>
+        <w:t xml:space="preserve">Check-off 1 - UI components</w:t>
+      </w:r>
+    </w:p>
+    <w:p>
+      <w:pPr>
+        <w:numPr>
+          <w:ilvl w:val="0"/>
+          <w:numId w:val="8"/>
+        </w:numPr>
+        <w:ind w:left="720" w:hanging="360"/>
+        <w:rPr>
+          <w:u w:val="none"/>
+        </w:rPr>
+      </w:pPr>
+      <w:r>
+        <w:rPr>
+          <w:rtl w:val="0"/>
+        </w:rPr>
+        <w:t xml:space="preserve">Square representing Hamster</w:t>
+      </w:r>
+    </w:p>
+    <w:p>
+      <w:pPr>
+        <w:numPr>
+          <w:ilvl w:val="0"/>
+          <w:numId w:val="8"/>
+        </w:numPr>
+        <w:ind w:left="720" w:hanging="360"/>
+        <w:rPr>
+          <w:u w:val="none"/>
+        </w:rPr>
+      </w:pPr>
+      <w:r>
+        <w:rPr>
+          <w:rtl w:val="0"/>
+        </w:rPr>
+        <w:t xml:space="preserve">Two line segments representing proximity sensor readings</w:t>
+      </w:r>
+    </w:p>
+    <w:p>
+      <w:pPr>
+        <w:numPr>
+          <w:ilvl w:val="0"/>
+          <w:numId w:val="8"/>
+        </w:numPr>
+        <w:ind w:left="720" w:hanging="360"/>
+        <w:rPr>
+          <w:u w:val="none"/>
+        </w:rPr>
+      </w:pPr>
+      <w:r>
+        <w:rPr>
+          <w:rtl w:val="0"/>
+        </w:rPr>
+        <w:t xml:space="preserve">Two small rectangles on the Hamster representing floor sensor readings</w:t>
+      </w:r>
+    </w:p>
+    <w:p>
+      <w:pPr>
+        <w:numPr>
+          <w:ilvl w:val="1"/>
+          <w:numId w:val="8"/>
+        </w:numPr>
+        <w:ind w:left="1440" w:hanging="360"/>
+        <w:rPr>
+          <w:u w:val="none"/>
+        </w:rPr>
+      </w:pPr>
+      <w:r>
+        <w:rPr>
+          <w:rtl w:val="0"/>
+        </w:rPr>
+        <w:t xml:space="preserve">The rectangle should be filled black if the sensor is on a black line</w:t>
+      </w:r>
+    </w:p>
+    <w:p>
+      <w:pPr>
+        <w:contextualSpacing w:val="0"/>
+        <w:rPr/>
+      </w:pPr>
+      <w:r>
+        <w:rPr>
+          <w:rtl w:val="0"/>
+        </w:rPr>
+      </w:r>
+    </w:p>
+    <w:p>
+      <w:pPr>
+        <w:contextualSpacing w:val="0"/>
+        <w:rPr/>
+      </w:pPr>
+      <w:r>
+        <w:rPr>
+          <w:rtl w:val="0"/>
+        </w:rPr>
+        <w:t xml:space="preserve">Check-off 2 - Joystick</w:t>
+      </w:r>
+    </w:p>
+    <w:p>
+      <w:pPr>
+        <w:numPr>
+          <w:ilvl w:val="0"/>
           <w:numId w:val="4"/>
         </w:numPr>
         <w:ind w:left="720" w:hanging="360"/>
@@ -249,7 +489,7 @@
         <w:rPr>
           <w:rtl w:val="0"/>
         </w:rPr>
-        <w:t xml:space="preserve">Implement maze solver using side sensor attachment. Ask TAs for the attachment.</w:t>
+        <w:t xml:space="preserve">Use wasd keys as joystick to move Hamster around</w:t>
       </w:r>
     </w:p>
     <w:p>
@@ -261,6 +501,91 @@
         <w:rPr>
           <w:rtl w:val="0"/>
         </w:rPr>
+      </w:r>
+    </w:p>
+    <w:p>
+      <w:pPr>
+        <w:contextualSpacing w:val="0"/>
+        <w:rPr/>
+      </w:pPr>
+      <w:r>
+        <w:rPr>
+          <w:rtl w:val="0"/>
+        </w:rPr>
+        <w:t xml:space="preserve">Optional</w:t>
+      </w:r>
+    </w:p>
+    <w:p>
+      <w:pPr>
+        <w:numPr>
+          <w:ilvl w:val="0"/>
+          <w:numId w:val="6"/>
+        </w:numPr>
+        <w:ind w:left="720" w:hanging="360"/>
+        <w:rPr/>
+      </w:pPr>
+      <w:r>
+        <w:rPr>
+          <w:rtl w:val="0"/>
+        </w:rPr>
+        <w:t xml:space="preserve">Navigate maze using UI + joystick</w:t>
+      </w:r>
+    </w:p>
+    <w:p>
+      <w:pPr>
+        <w:numPr>
+          <w:ilvl w:val="0"/>
+          <w:numId w:val="6"/>
+        </w:numPr>
+        <w:ind w:left="720" w:hanging="360"/>
+        <w:rPr/>
+      </w:pPr>
+      <w:r>
+        <w:rPr>
+          <w:rtl w:val="0"/>
+        </w:rPr>
+        <w:t xml:space="preserve">Maze solver using side sensor attachment</w:t>
+      </w:r>
+    </w:p>
+    <w:p>
+      <w:pPr>
+        <w:numPr>
+          <w:ilvl w:val="0"/>
+          <w:numId w:val="6"/>
+        </w:numPr>
+        <w:ind w:left="720" w:hanging="360"/>
+        <w:rPr>
+          <w:u w:val="none"/>
+        </w:rPr>
+      </w:pPr>
+      <w:r>
+        <w:rPr>
+          <w:rtl w:val="0"/>
+        </w:rPr>
+        <w:t xml:space="preserve">Grid navigation</w:t>
+      </w:r>
+    </w:p>
+    <w:p>
+      <w:pPr>
+        <w:contextualSpacing w:val="0"/>
+        <w:rPr/>
+      </w:pPr>
+      <w:r>
+        <w:rPr>
+          <w:rtl w:val="0"/>
+        </w:rPr>
+      </w:r>
+    </w:p>
+    <w:p>
+      <w:pPr>
+        <w:contextualSpacing w:val="0"/>
+        <w:rPr/>
+      </w:pPr>
+      <w:r>
+        <w:rPr>
+          <w:rtl w:val="0"/>
+        </w:rPr>
+        <w:t xml:space="preserve">Lab 3 - Fri 7/20</w:t>
       </w:r>
     </w:p>
     <w:p>
@@ -725,6 +1050,446 @@
       </w:rPr>
     </w:lvl>
   </w:abstractNum>
+  <w:abstractNum w:abstractNumId="5">
+    <w:lvl w:ilvl="0">
+      <w:start w:val="1"/>
+      <w:numFmt w:val="bullet"/>
+      <w:lvlText w:val="●"/>
+      <w:lvlJc w:val="left"/>
+      <w:pPr>
+        <w:ind w:left="720" w:hanging="360"/>
+      </w:pPr>
+      <w:rPr>
+        <w:u w:val="none"/>
+      </w:rPr>
+    </w:lvl>
+    <w:lvl w:ilvl="1">
+      <w:start w:val="1"/>
+      <w:numFmt w:val="bullet"/>
+      <w:lvlText w:val="○"/>
+      <w:lvlJc w:val="left"/>
+      <w:pPr>
+        <w:ind w:left="1440" w:hanging="360"/>
+      </w:pPr>
+      <w:rPr>
+        <w:u w:val="none"/>
+      </w:rPr>
+    </w:lvl>
+    <w:lvl w:ilvl="2">
+      <w:start w:val="1"/>
+      <w:numFmt w:val="bullet"/>
+      <w:lvlText w:val="■"/>
+      <w:lvlJc w:val="left"/>
+      <w:pPr>
+        <w:ind w:left="2160" w:hanging="360"/>
+      </w:pPr>
+      <w:rPr>
+        <w:u w:val="none"/>
+      </w:rPr>
+    </w:lvl>
+    <w:lvl w:ilvl="3">
+      <w:start w:val="1"/>
+      <w:numFmt w:val="bullet"/>
+      <w:lvlText w:val="●"/>
+      <w:lvlJc w:val="left"/>
+      <w:pPr>
+        <w:ind w:left="2880" w:hanging="360"/>
+      </w:pPr>
+      <w:rPr>
+        <w:u w:val="none"/>
+      </w:rPr>
+    </w:lvl>
+    <w:lvl w:ilvl="4">
+      <w:start w:val="1"/>
+      <w:numFmt w:val="bullet"/>
+      <w:lvlText w:val="○"/>
+      <w:lvlJc w:val="left"/>
+      <w:pPr>
+        <w:ind w:left="3600" w:hanging="360"/>
+      </w:pPr>
+      <w:rPr>
+        <w:u w:val="none"/>
+      </w:rPr>
+    </w:lvl>
+    <w:lvl w:ilvl="5">
+      <w:start w:val="1"/>
+      <w:numFmt w:val="bullet"/>
+      <w:lvlText w:val="■"/>
+      <w:lvlJc w:val="left"/>
+      <w:pPr>
+        <w:ind w:left="4320" w:hanging="360"/>
+      </w:pPr>
+      <w:rPr>
+        <w:u w:val="none"/>
+      </w:rPr>
+    </w:lvl>
+    <w:lvl w:ilvl="6">
+      <w:start w:val="1"/>
+      <w:numFmt w:val="bullet"/>
+      <w:lvlText w:val="●"/>
+      <w:lvlJc w:val="left"/>
+      <w:pPr>
+        <w:ind w:left="5040" w:hanging="360"/>
+      </w:pPr>
+      <w:rPr>
+        <w:u w:val="none"/>
+      </w:rPr>
+    </w:lvl>
+    <w:lvl w:ilvl="7">
+      <w:start w:val="1"/>
+      <w:numFmt w:val="bullet"/>
+      <w:lvlText w:val="○"/>
+      <w:lvlJc w:val="left"/>
+      <w:pPr>
+        <w:ind w:left="5760" w:hanging="360"/>
+      </w:pPr>
+      <w:rPr>
+        <w:u w:val="none"/>
+      </w:rPr>
+    </w:lvl>
+    <w:lvl w:ilvl="8">
+      <w:start w:val="1"/>
+      <w:numFmt w:val="bullet"/>
+      <w:lvlText w:val="■"/>
+      <w:lvlJc w:val="left"/>
+      <w:pPr>
+        <w:ind w:left="6480" w:hanging="360"/>
+      </w:pPr>
+      <w:rPr>
+        <w:u w:val="none"/>
+      </w:rPr>
+    </w:lvl>
+  </w:abstractNum>
+  <w:abstractNum w:abstractNumId="6">
+    <w:lvl w:ilvl="0">
+      <w:start w:val="1"/>
+      <w:numFmt w:val="bullet"/>
+      <w:lvlText w:val="●"/>
+      <w:lvlJc w:val="left"/>
+      <w:pPr>
+        <w:ind w:left="720" w:hanging="360"/>
+      </w:pPr>
+      <w:rPr>
+        <w:u w:val="none"/>
+      </w:rPr>
+    </w:lvl>
+    <w:lvl w:ilvl="1">
+      <w:start w:val="1"/>
+      <w:numFmt w:val="bullet"/>
+      <w:lvlText w:val="○"/>
+      <w:lvlJc w:val="left"/>
+      <w:pPr>
+        <w:ind w:left="1440" w:hanging="360"/>
+      </w:pPr>
+      <w:rPr>
+        <w:u w:val="none"/>
+      </w:rPr>
+    </w:lvl>
+    <w:lvl w:ilvl="2">
+      <w:start w:val="1"/>
+      <w:numFmt w:val="bullet"/>
+      <w:lvlText w:val="■"/>
+      <w:lvlJc w:val="left"/>
+      <w:pPr>
+        <w:ind w:left="2160" w:hanging="360"/>
+      </w:pPr>
+      <w:rPr>
+        <w:u w:val="none"/>
+      </w:rPr>
+    </w:lvl>
+    <w:lvl w:ilvl="3">
+      <w:start w:val="1"/>
+      <w:numFmt w:val="bullet"/>
+      <w:lvlText w:val="●"/>
+      <w:lvlJc w:val="left"/>
+      <w:pPr>
+        <w:ind w:left="2880" w:hanging="360"/>
+      </w:pPr>
+      <w:rPr>
+        <w:u w:val="none"/>
+      </w:rPr>
+    </w:lvl>
+    <w:lvl w:ilvl="4">
+      <w:start w:val="1"/>
+      <w:numFmt w:val="bullet"/>
+      <w:lvlText w:val="○"/>
+      <w:lvlJc w:val="left"/>
+      <w:pPr>
+        <w:ind w:left="3600" w:hanging="360"/>
+      </w:pPr>
+      <w:rPr>
+        <w:u w:val="none"/>
+      </w:rPr>
+    </w:lvl>
+    <w:lvl w:ilvl="5">
+      <w:start w:val="1"/>
+      <w:numFmt w:val="bullet"/>
+      <w:lvlText w:val="■"/>
+      <w:lvlJc w:val="left"/>
+      <w:pPr>
+        <w:ind w:left="4320" w:hanging="360"/>
+      </w:pPr>
+      <w:rPr>
+        <w:u w:val="none"/>
+      </w:rPr>
+    </w:lvl>
+    <w:lvl w:ilvl="6">
+      <w:start w:val="1"/>
+      <w:numFmt w:val="bullet"/>
+      <w:lvlText w:val="●"/>
+      <w:lvlJc w:val="left"/>
+      <w:pPr>
+        <w:ind w:left="5040" w:hanging="360"/>
+      </w:pPr>
+      <w:rPr>
+        <w:u w:val="none"/>
+      </w:rPr>
+    </w:lvl>
+    <w:lvl w:ilvl="7">
+      <w:start w:val="1"/>
+      <w:numFmt w:val="bullet"/>
+      <w:lvlText w:val="○"/>
+      <w:lvlJc w:val="left"/>
+      <w:pPr>
+        <w:ind w:left="5760" w:hanging="360"/>
+      </w:pPr>
+      <w:rPr>
+        <w:u w:val="none"/>
+      </w:rPr>
+    </w:lvl>
+    <w:lvl w:ilvl="8">
+      <w:start w:val="1"/>
+      <w:numFmt w:val="bullet"/>
+      <w:lvlText w:val="■"/>
+      <w:lvlJc w:val="left"/>
+      <w:pPr>
+        <w:ind w:left="6480" w:hanging="360"/>
+      </w:pPr>
+      <w:rPr>
+        <w:u w:val="none"/>
+      </w:rPr>
+    </w:lvl>
+  </w:abstractNum>
+  <w:abstractNum w:abstractNumId="7">
+    <w:lvl w:ilvl="0">
+      <w:start w:val="1"/>
+      <w:numFmt w:val="bullet"/>
+      <w:lvlText w:val="●"/>
+      <w:lvlJc w:val="left"/>
+      <w:pPr>
+        <w:ind w:left="720" w:hanging="360"/>
+      </w:pPr>
+      <w:rPr>
+        <w:u w:val="none"/>
+      </w:rPr>
+    </w:lvl>
+    <w:lvl w:ilvl="1">
+      <w:start w:val="1"/>
+      <w:numFmt w:val="bullet"/>
+      <w:lvlText w:val="○"/>
+      <w:lvlJc w:val="left"/>
+      <w:pPr>
+        <w:ind w:left="1440" w:hanging="360"/>
+      </w:pPr>
+      <w:rPr>
+        <w:u w:val="none"/>
+      </w:rPr>
+    </w:lvl>
+    <w:lvl w:ilvl="2">
+      <w:start w:val="1"/>
+      <w:numFmt w:val="bullet"/>
+      <w:lvlText w:val="■"/>
+      <w:lvlJc w:val="left"/>
+      <w:pPr>
+        <w:ind w:left="2160" w:hanging="360"/>
+      </w:pPr>
+      <w:rPr>
+        <w:u w:val="none"/>
+      </w:rPr>
+    </w:lvl>
+    <w:lvl w:ilvl="3">
+      <w:start w:val="1"/>
+      <w:numFmt w:val="bullet"/>
+      <w:lvlText w:val="●"/>
+      <w:lvlJc w:val="left"/>
+      <w:pPr>
+        <w:ind w:left="2880" w:hanging="360"/>
+      </w:pPr>
+      <w:rPr>
+        <w:u w:val="none"/>
+      </w:rPr>
+    </w:lvl>
+    <w:lvl w:ilvl="4">
+      <w:start w:val="1"/>
+      <w:numFmt w:val="bullet"/>
+      <w:lvlText w:val="○"/>
+      <w:lvlJc w:val="left"/>
+      <w:pPr>
+        <w:ind w:left="3600" w:hanging="360"/>
+      </w:pPr>
+      <w:rPr>
+        <w:u w:val="none"/>
+      </w:rPr>
+    </w:lvl>
+    <w:lvl w:ilvl="5">
+      <w:start w:val="1"/>
+      <w:numFmt w:val="bullet"/>
+      <w:lvlText w:val="■"/>
+      <w:lvlJc w:val="left"/>
+      <w:pPr>
+        <w:ind w:left="4320" w:hanging="360"/>
+      </w:pPr>
+      <w:rPr>
+        <w:u w:val="none"/>
+      </w:rPr>
+    </w:lvl>
+    <w:lvl w:ilvl="6">
+      <w:start w:val="1"/>
+      <w:numFmt w:val="bullet"/>
+      <w:lvlText w:val="●"/>
+      <w:lvlJc w:val="left"/>
+      <w:pPr>
+        <w:ind w:left="5040" w:hanging="360"/>
+      </w:pPr>
+      <w:rPr>
+        <w:u w:val="none"/>
+      </w:rPr>
+    </w:lvl>
+    <w:lvl w:ilvl="7">
+      <w:start w:val="1"/>
+      <w:numFmt w:val="bullet"/>
+      <w:lvlText w:val="○"/>
+      <w:lvlJc w:val="left"/>
+      <w:pPr>
+        <w:ind w:left="5760" w:hanging="360"/>
+      </w:pPr>
+      <w:rPr>
+        <w:u w:val="none"/>
+      </w:rPr>
+    </w:lvl>
+    <w:lvl w:ilvl="8">
+      <w:start w:val="1"/>
+      <w:numFmt w:val="bullet"/>
+      <w:lvlText w:val="■"/>
+      <w:lvlJc w:val="left"/>
+      <w:pPr>
+        <w:ind w:left="6480" w:hanging="360"/>
+      </w:pPr>
+      <w:rPr>
+        <w:u w:val="none"/>
+      </w:rPr>
+    </w:lvl>
+  </w:abstractNum>
+  <w:abstractNum w:abstractNumId="8">
+    <w:lvl w:ilvl="0">
+      <w:start w:val="1"/>
+      <w:numFmt w:val="bullet"/>
+      <w:lvlText w:val="●"/>
+      <w:lvlJc w:val="left"/>
+      <w:pPr>
+        <w:ind w:left="720" w:hanging="360"/>
+      </w:pPr>
+      <w:rPr>
+        <w:u w:val="none"/>
+      </w:rPr>
+    </w:lvl>
+    <w:lvl w:ilvl="1">
+      <w:start w:val="1"/>
+      <w:numFmt w:val="bullet"/>
+      <w:lvlText w:val="○"/>
+      <w:lvlJc w:val="left"/>
+      <w:pPr>
+        <w:ind w:left="1440" w:hanging="360"/>
+      </w:pPr>
+      <w:rPr>
+        <w:u w:val="none"/>
+      </w:rPr>
+    </w:lvl>
+    <w:lvl w:ilvl="2">
+      <w:start w:val="1"/>
+      <w:numFmt w:val="bullet"/>
+      <w:lvlText w:val="■"/>
+      <w:lvlJc w:val="left"/>
+      <w:pPr>
+        <w:ind w:left="2160" w:hanging="360"/>
+      </w:pPr>
+      <w:rPr>
+        <w:u w:val="none"/>
+      </w:rPr>
+    </w:lvl>
+    <w:lvl w:ilvl="3">
+      <w:start w:val="1"/>
+      <w:numFmt w:val="bullet"/>
+      <w:lvlText w:val="●"/>
+      <w:lvlJc w:val="left"/>
+      <w:pPr>
+        <w:ind w:left="2880" w:hanging="360"/>
+      </w:pPr>
+      <w:rPr>
+        <w:u w:val="none"/>
+      </w:rPr>
+    </w:lvl>
+    <w:lvl w:ilvl="4">
+      <w:start w:val="1"/>
+      <w:numFmt w:val="bullet"/>
+      <w:lvlText w:val="○"/>
+      <w:lvlJc w:val="left"/>
+      <w:pPr>
+        <w:ind w:left="3600" w:hanging="360"/>
+      </w:pPr>
+      <w:rPr>
+        <w:u w:val="none"/>
+      </w:rPr>
+    </w:lvl>
+    <w:lvl w:ilvl="5">
+      <w:start w:val="1"/>
+      <w:numFmt w:val="bullet"/>
+      <w:lvlText w:val="■"/>
+      <w:lvlJc w:val="left"/>
+      <w:pPr>
+        <w:ind w:left="4320" w:hanging="360"/>
+      </w:pPr>
+      <w:rPr>
+        <w:u w:val="none"/>
+      </w:rPr>
+    </w:lvl>
+    <w:lvl w:ilvl="6">
+      <w:start w:val="1"/>
+      <w:numFmt w:val="bullet"/>
+      <w:lvlText w:val="●"/>
+      <w:lvlJc w:val="left"/>
+      <w:pPr>
+        <w:ind w:left="5040" w:hanging="360"/>
+      </w:pPr>
+      <w:rPr>
+        <w:u w:val="none"/>
+      </w:rPr>
+    </w:lvl>
+    <w:lvl w:ilvl="7">
+      <w:start w:val="1"/>
+      <w:numFmt w:val="bullet"/>
+      <w:lvlText w:val="○"/>
+      <w:lvlJc w:val="left"/>
+      <w:pPr>
+        <w:ind w:left="5760" w:hanging="360"/>
+      </w:pPr>
+      <w:rPr>
+        <w:u w:val="none"/>
+      </w:rPr>
+    </w:lvl>
+    <w:lvl w:ilvl="8">
+      <w:start w:val="1"/>
+      <w:numFmt w:val="bullet"/>
+      <w:lvlText w:val="■"/>
+      <w:lvlJc w:val="left"/>
+      <w:pPr>
+        <w:ind w:left="6480" w:hanging="360"/>
+      </w:pPr>
+      <w:rPr>
+        <w:u w:val="none"/>
+      </w:rPr>
+    </w:lvl>
+  </w:abstractNum>
   <w:num w:numId="1">
     <w:abstractNumId w:val="1"/>
   </w:num>
@@ -736,6 +1501,18 @@
   </w:num>
   <w:num w:numId="4">
     <w:abstractNumId w:val="4"/>
+  </w:num>
+  <w:num w:numId="5">
+    <w:abstractNumId w:val="5"/>
+  </w:num>
+  <w:num w:numId="6">
+    <w:abstractNumId w:val="6"/>
+  </w:num>
+  <w:num w:numId="7">
+    <w:abstractNumId w:val="7"/>
+  </w:num>
+  <w:num w:numId="8">
+    <w:abstractNumId w:val="8"/>
   </w:num>
 </w:numbering>
 </file>

</xml_diff>

<commit_message>
add maximum number of trash, add lab5
</commit_message>
<xml_diff>
--- a/Lab Descriptions.docx
+++ b/Lab Descriptions.docx
@@ -125,7 +125,7 @@
       <w:pPr>
         <w:numPr>
           <w:ilvl w:val="0"/>
-          <w:numId w:val="14"/>
+          <w:numId w:val="18"/>
         </w:numPr>
         <w:ind w:left="720" w:hanging="360"/>
         <w:rPr>
@@ -324,7 +324,7 @@
       <w:pPr>
         <w:numPr>
           <w:ilvl w:val="0"/>
-          <w:numId w:val="13"/>
+          <w:numId w:val="16"/>
         </w:numPr>
         <w:ind w:left="720" w:hanging="360"/>
         <w:rPr>
@@ -342,7 +342,7 @@
       <w:pPr>
         <w:numPr>
           <w:ilvl w:val="0"/>
-          <w:numId w:val="13"/>
+          <w:numId w:val="16"/>
         </w:numPr>
         <w:ind w:left="720" w:hanging="360"/>
         <w:rPr>
@@ -383,7 +383,7 @@
       <w:pPr>
         <w:numPr>
           <w:ilvl w:val="0"/>
-          <w:numId w:val="15"/>
+          <w:numId w:val="19"/>
         </w:numPr>
         <w:ind w:left="720" w:hanging="360"/>
         <w:rPr>
@@ -401,7 +401,7 @@
       <w:pPr>
         <w:numPr>
           <w:ilvl w:val="0"/>
-          <w:numId w:val="15"/>
+          <w:numId w:val="19"/>
         </w:numPr>
         <w:ind w:left="720" w:hanging="360"/>
         <w:rPr>
@@ -419,7 +419,7 @@
       <w:pPr>
         <w:numPr>
           <w:ilvl w:val="0"/>
-          <w:numId w:val="15"/>
+          <w:numId w:val="19"/>
         </w:numPr>
         <w:ind w:left="720" w:hanging="360"/>
         <w:rPr>
@@ -437,7 +437,7 @@
       <w:pPr>
         <w:numPr>
           <w:ilvl w:val="1"/>
-          <w:numId w:val="15"/>
+          <w:numId w:val="19"/>
         </w:numPr>
         <w:ind w:left="1440" w:hanging="360"/>
         <w:rPr>
@@ -1008,13 +1008,13 @@
         <w:contextualSpacing w:val="0"/>
         <w:rPr/>
       </w:pPr>
-      <w:bookmarkStart w:colFirst="0" w:colLast="0" w:name="_46iiwr97zfdc" w:id="2"/>
+      <w:bookmarkStart w:colFirst="0" w:colLast="0" w:name="_2cnx0gldtt9u" w:id="2"/>
       <w:bookmarkEnd w:id="2"/>
       <w:r>
         <w:rPr>
           <w:rtl w:val="0"/>
         </w:rPr>
-        <w:t xml:space="preserve">Lab 4 - Sat 7/21</w:t>
+        <w:t xml:space="preserve">Lab 3.5 - Sat 7/21</w:t>
       </w:r>
     </w:p>
     <w:p>
@@ -1026,6 +1026,74 @@
         <w:rPr>
           <w:rtl w:val="0"/>
         </w:rPr>
+        <w:t xml:space="preserve">Assignment</w:t>
+      </w:r>
+    </w:p>
+    <w:p>
+      <w:pPr>
+        <w:numPr>
+          <w:ilvl w:val="0"/>
+          <w:numId w:val="14"/>
+        </w:numPr>
+        <w:ind w:left="720" w:hanging="360"/>
+        <w:rPr>
+          <w:u w:val="none"/>
+        </w:rPr>
+      </w:pPr>
+      <w:r>
+        <w:rPr>
+          <w:rtl w:val="0"/>
+        </w:rPr>
+        <w:t xml:space="preserve">Finish up previous labs</w:t>
+      </w:r>
+    </w:p>
+    <w:p>
+      <w:pPr>
+        <w:numPr>
+          <w:ilvl w:val="0"/>
+          <w:numId w:val="14"/>
+        </w:numPr>
+        <w:ind w:left="720" w:hanging="360"/>
+        <w:rPr>
+          <w:u w:val="none"/>
+        </w:rPr>
+      </w:pPr>
+      <w:r>
+        <w:rPr>
+          <w:rtl w:val="0"/>
+        </w:rPr>
+        <w:t xml:space="preserve">If you have finished, please work on the maze solver</w:t>
+      </w:r>
+      <w:r>
+        <w:rPr>
+          <w:rtl w:val="0"/>
+        </w:rPr>
+      </w:r>
+    </w:p>
+    <w:p>
+      <w:pPr>
+        <w:pStyle w:val="Heading1"/>
+        <w:contextualSpacing w:val="0"/>
+        <w:rPr/>
+      </w:pPr>
+      <w:bookmarkStart w:colFirst="0" w:colLast="0" w:name="_46iiwr97zfdc" w:id="3"/>
+      <w:bookmarkEnd w:id="3"/>
+      <w:r>
+        <w:rPr>
+          <w:rtl w:val="0"/>
+        </w:rPr>
+        <w:t xml:space="preserve">Lab 4 - Mon 7/23</w:t>
+      </w:r>
+    </w:p>
+    <w:p>
+      <w:pPr>
+        <w:contextualSpacing w:val="0"/>
+        <w:rPr/>
+      </w:pPr>
+      <w:r>
+        <w:rPr>
+          <w:rtl w:val="0"/>
+        </w:rPr>
         <w:t xml:space="preserve">Warm-up</w:t>
       </w:r>
     </w:p>
@@ -1460,13 +1528,179 @@
     </w:p>
     <w:p>
       <w:pPr>
+        <w:pStyle w:val="Heading1"/>
         <w:contextualSpacing w:val="0"/>
         <w:rPr/>
       </w:pPr>
-      <w:r>
-        <w:rPr>
-          <w:rtl w:val="0"/>
-        </w:rPr>
+      <w:bookmarkStart w:colFirst="0" w:colLast="0" w:name="_bj7bivw7unwy" w:id="4"/>
+      <w:bookmarkEnd w:id="4"/>
+      <w:r>
+        <w:rPr>
+          <w:rtl w:val="0"/>
+        </w:rPr>
+        <w:t xml:space="preserve">Lab 5 - Tue 7/24</w:t>
+      </w:r>
+    </w:p>
+    <w:p>
+      <w:pPr>
+        <w:contextualSpacing w:val="0"/>
+        <w:rPr/>
+      </w:pPr>
+      <w:r>
+        <w:rPr>
+          <w:rtl w:val="0"/>
+        </w:rPr>
+        <w:t xml:space="preserve">Assignment 1 - Hamster Simulator</w:t>
+      </w:r>
+    </w:p>
+    <w:p>
+      <w:pPr>
+        <w:numPr>
+          <w:ilvl w:val="0"/>
+          <w:numId w:val="15"/>
+        </w:numPr>
+        <w:ind w:left="720" w:hanging="360"/>
+        <w:rPr>
+          <w:u w:val="none"/>
+        </w:rPr>
+      </w:pPr>
+      <w:r>
+        <w:rPr>
+          <w:rtl w:val="0"/>
+        </w:rPr>
+        <w:t xml:space="preserve">Tune d_factor in tk_simulator_joystick_starter.py to accurately simulate your Hamster</w:t>
+      </w:r>
+    </w:p>
+    <w:p>
+      <w:pPr>
+        <w:numPr>
+          <w:ilvl w:val="0"/>
+          <w:numId w:val="15"/>
+        </w:numPr>
+        <w:ind w:left="720" w:hanging="360"/>
+        <w:rPr>
+          <w:u w:val="none"/>
+        </w:rPr>
+      </w:pPr>
+      <w:r>
+        <w:rPr>
+          <w:rtl w:val="0"/>
+        </w:rPr>
+        <w:t xml:space="preserve">What is d_factor? Each yellow grid in the simulation corresponds to 2 cm in the real world. This scale factor is used to map the real Hamster’s speed in the real world to the simulated Hamster’s speed in pixel space.</w:t>
+      </w:r>
+    </w:p>
+    <w:p>
+      <w:pPr>
+        <w:contextualSpacing w:val="0"/>
+        <w:rPr/>
+      </w:pPr>
+      <w:r>
+        <w:rPr>
+          <w:rtl w:val="0"/>
+        </w:rPr>
+      </w:r>
+    </w:p>
+    <w:p>
+      <w:pPr>
+        <w:contextualSpacing w:val="0"/>
+        <w:rPr/>
+      </w:pPr>
+      <w:r>
+        <w:rPr>
+          <w:rtl w:val="0"/>
+        </w:rPr>
+        <w:t xml:space="preserve">Assignment 2 - Collision Detection</w:t>
+      </w:r>
+    </w:p>
+    <w:p>
+      <w:pPr>
+        <w:numPr>
+          <w:ilvl w:val="0"/>
+          <w:numId w:val="13"/>
+        </w:numPr>
+        <w:ind w:left="720" w:hanging="360"/>
+        <w:rPr>
+          <w:u w:val="none"/>
+        </w:rPr>
+      </w:pPr>
+      <w:r>
+        <w:rPr>
+          <w:rtl w:val="0"/>
+        </w:rPr>
+        <w:t xml:space="preserve">Design and implement collision detection for the Hamster simulator</w:t>
+      </w:r>
+    </w:p>
+    <w:p>
+      <w:pPr>
+        <w:numPr>
+          <w:ilvl w:val="0"/>
+          <w:numId w:val="13"/>
+        </w:numPr>
+        <w:ind w:left="720" w:hanging="360"/>
+        <w:rPr>
+          <w:u w:val="none"/>
+        </w:rPr>
+      </w:pPr>
+      <w:r>
+        <w:rPr>
+          <w:rtl w:val="0"/>
+        </w:rPr>
+        <w:t xml:space="preserve">Design algorithm on paper, then implement inside the in_collision function</w:t>
+      </w:r>
+    </w:p>
+    <w:p>
+      <w:pPr>
+        <w:contextualSpacing w:val="0"/>
+        <w:rPr/>
+      </w:pPr>
+      <w:r>
+        <w:rPr>
+          <w:rtl w:val="0"/>
+        </w:rPr>
+      </w:r>
+    </w:p>
+    <w:p>
+      <w:pPr>
+        <w:contextualSpacing w:val="0"/>
+        <w:rPr/>
+      </w:pPr>
+      <w:r>
+        <w:rPr>
+          <w:rtl w:val="0"/>
+        </w:rPr>
+        <w:t xml:space="preserve">Check-offs</w:t>
+      </w:r>
+    </w:p>
+    <w:p>
+      <w:pPr>
+        <w:numPr>
+          <w:ilvl w:val="0"/>
+          <w:numId w:val="17"/>
+        </w:numPr>
+        <w:ind w:left="720" w:hanging="360"/>
+        <w:rPr/>
+      </w:pPr>
+      <w:r>
+        <w:rPr>
+          <w:rtl w:val="0"/>
+        </w:rPr>
+        <w:t xml:space="preserve">Hamster Simulator - drive the Hamster for 20 - 30 cm and show that the simulator accurately reflects the distance driven</w:t>
+      </w:r>
+    </w:p>
+    <w:p>
+      <w:pPr>
+        <w:numPr>
+          <w:ilvl w:val="0"/>
+          <w:numId w:val="17"/>
+        </w:numPr>
+        <w:ind w:left="720" w:hanging="360"/>
+        <w:rPr/>
+      </w:pPr>
+      <w:r>
+        <w:rPr>
+          <w:rtl w:val="0"/>
+        </w:rPr>
+        <w:t xml:space="preserve">Collision Detection - Hamster in simulation should not be able to drive into obstacles</w:t>
       </w:r>
     </w:p>
     <w:p>
@@ -3043,6 +3277,446 @@
     </w:lvl>
   </w:abstractNum>
   <w:abstractNum w:abstractNumId="15">
+    <w:lvl w:ilvl="0">
+      <w:start w:val="1"/>
+      <w:numFmt w:val="bullet"/>
+      <w:lvlText w:val="●"/>
+      <w:lvlJc w:val="left"/>
+      <w:pPr>
+        <w:ind w:left="720" w:hanging="360"/>
+      </w:pPr>
+      <w:rPr>
+        <w:u w:val="none"/>
+      </w:rPr>
+    </w:lvl>
+    <w:lvl w:ilvl="1">
+      <w:start w:val="1"/>
+      <w:numFmt w:val="bullet"/>
+      <w:lvlText w:val="○"/>
+      <w:lvlJc w:val="left"/>
+      <w:pPr>
+        <w:ind w:left="1440" w:hanging="360"/>
+      </w:pPr>
+      <w:rPr>
+        <w:u w:val="none"/>
+      </w:rPr>
+    </w:lvl>
+    <w:lvl w:ilvl="2">
+      <w:start w:val="1"/>
+      <w:numFmt w:val="bullet"/>
+      <w:lvlText w:val="■"/>
+      <w:lvlJc w:val="left"/>
+      <w:pPr>
+        <w:ind w:left="2160" w:hanging="360"/>
+      </w:pPr>
+      <w:rPr>
+        <w:u w:val="none"/>
+      </w:rPr>
+    </w:lvl>
+    <w:lvl w:ilvl="3">
+      <w:start w:val="1"/>
+      <w:numFmt w:val="bullet"/>
+      <w:lvlText w:val="●"/>
+      <w:lvlJc w:val="left"/>
+      <w:pPr>
+        <w:ind w:left="2880" w:hanging="360"/>
+      </w:pPr>
+      <w:rPr>
+        <w:u w:val="none"/>
+      </w:rPr>
+    </w:lvl>
+    <w:lvl w:ilvl="4">
+      <w:start w:val="1"/>
+      <w:numFmt w:val="bullet"/>
+      <w:lvlText w:val="○"/>
+      <w:lvlJc w:val="left"/>
+      <w:pPr>
+        <w:ind w:left="3600" w:hanging="360"/>
+      </w:pPr>
+      <w:rPr>
+        <w:u w:val="none"/>
+      </w:rPr>
+    </w:lvl>
+    <w:lvl w:ilvl="5">
+      <w:start w:val="1"/>
+      <w:numFmt w:val="bullet"/>
+      <w:lvlText w:val="■"/>
+      <w:lvlJc w:val="left"/>
+      <w:pPr>
+        <w:ind w:left="4320" w:hanging="360"/>
+      </w:pPr>
+      <w:rPr>
+        <w:u w:val="none"/>
+      </w:rPr>
+    </w:lvl>
+    <w:lvl w:ilvl="6">
+      <w:start w:val="1"/>
+      <w:numFmt w:val="bullet"/>
+      <w:lvlText w:val="●"/>
+      <w:lvlJc w:val="left"/>
+      <w:pPr>
+        <w:ind w:left="5040" w:hanging="360"/>
+      </w:pPr>
+      <w:rPr>
+        <w:u w:val="none"/>
+      </w:rPr>
+    </w:lvl>
+    <w:lvl w:ilvl="7">
+      <w:start w:val="1"/>
+      <w:numFmt w:val="bullet"/>
+      <w:lvlText w:val="○"/>
+      <w:lvlJc w:val="left"/>
+      <w:pPr>
+        <w:ind w:left="5760" w:hanging="360"/>
+      </w:pPr>
+      <w:rPr>
+        <w:u w:val="none"/>
+      </w:rPr>
+    </w:lvl>
+    <w:lvl w:ilvl="8">
+      <w:start w:val="1"/>
+      <w:numFmt w:val="bullet"/>
+      <w:lvlText w:val="■"/>
+      <w:lvlJc w:val="left"/>
+      <w:pPr>
+        <w:ind w:left="6480" w:hanging="360"/>
+      </w:pPr>
+      <w:rPr>
+        <w:u w:val="none"/>
+      </w:rPr>
+    </w:lvl>
+  </w:abstractNum>
+  <w:abstractNum w:abstractNumId="16">
+    <w:lvl w:ilvl="0">
+      <w:start w:val="1"/>
+      <w:numFmt w:val="bullet"/>
+      <w:lvlText w:val="●"/>
+      <w:lvlJc w:val="left"/>
+      <w:pPr>
+        <w:ind w:left="720" w:hanging="360"/>
+      </w:pPr>
+      <w:rPr>
+        <w:u w:val="none"/>
+      </w:rPr>
+    </w:lvl>
+    <w:lvl w:ilvl="1">
+      <w:start w:val="1"/>
+      <w:numFmt w:val="bullet"/>
+      <w:lvlText w:val="○"/>
+      <w:lvlJc w:val="left"/>
+      <w:pPr>
+        <w:ind w:left="1440" w:hanging="360"/>
+      </w:pPr>
+      <w:rPr>
+        <w:u w:val="none"/>
+      </w:rPr>
+    </w:lvl>
+    <w:lvl w:ilvl="2">
+      <w:start w:val="1"/>
+      <w:numFmt w:val="bullet"/>
+      <w:lvlText w:val="■"/>
+      <w:lvlJc w:val="left"/>
+      <w:pPr>
+        <w:ind w:left="2160" w:hanging="360"/>
+      </w:pPr>
+      <w:rPr>
+        <w:u w:val="none"/>
+      </w:rPr>
+    </w:lvl>
+    <w:lvl w:ilvl="3">
+      <w:start w:val="1"/>
+      <w:numFmt w:val="bullet"/>
+      <w:lvlText w:val="●"/>
+      <w:lvlJc w:val="left"/>
+      <w:pPr>
+        <w:ind w:left="2880" w:hanging="360"/>
+      </w:pPr>
+      <w:rPr>
+        <w:u w:val="none"/>
+      </w:rPr>
+    </w:lvl>
+    <w:lvl w:ilvl="4">
+      <w:start w:val="1"/>
+      <w:numFmt w:val="bullet"/>
+      <w:lvlText w:val="○"/>
+      <w:lvlJc w:val="left"/>
+      <w:pPr>
+        <w:ind w:left="3600" w:hanging="360"/>
+      </w:pPr>
+      <w:rPr>
+        <w:u w:val="none"/>
+      </w:rPr>
+    </w:lvl>
+    <w:lvl w:ilvl="5">
+      <w:start w:val="1"/>
+      <w:numFmt w:val="bullet"/>
+      <w:lvlText w:val="■"/>
+      <w:lvlJc w:val="left"/>
+      <w:pPr>
+        <w:ind w:left="4320" w:hanging="360"/>
+      </w:pPr>
+      <w:rPr>
+        <w:u w:val="none"/>
+      </w:rPr>
+    </w:lvl>
+    <w:lvl w:ilvl="6">
+      <w:start w:val="1"/>
+      <w:numFmt w:val="bullet"/>
+      <w:lvlText w:val="●"/>
+      <w:lvlJc w:val="left"/>
+      <w:pPr>
+        <w:ind w:left="5040" w:hanging="360"/>
+      </w:pPr>
+      <w:rPr>
+        <w:u w:val="none"/>
+      </w:rPr>
+    </w:lvl>
+    <w:lvl w:ilvl="7">
+      <w:start w:val="1"/>
+      <w:numFmt w:val="bullet"/>
+      <w:lvlText w:val="○"/>
+      <w:lvlJc w:val="left"/>
+      <w:pPr>
+        <w:ind w:left="5760" w:hanging="360"/>
+      </w:pPr>
+      <w:rPr>
+        <w:u w:val="none"/>
+      </w:rPr>
+    </w:lvl>
+    <w:lvl w:ilvl="8">
+      <w:start w:val="1"/>
+      <w:numFmt w:val="bullet"/>
+      <w:lvlText w:val="■"/>
+      <w:lvlJc w:val="left"/>
+      <w:pPr>
+        <w:ind w:left="6480" w:hanging="360"/>
+      </w:pPr>
+      <w:rPr>
+        <w:u w:val="none"/>
+      </w:rPr>
+    </w:lvl>
+  </w:abstractNum>
+  <w:abstractNum w:abstractNumId="17">
+    <w:lvl w:ilvl="0">
+      <w:start w:val="1"/>
+      <w:numFmt w:val="bullet"/>
+      <w:lvlText w:val="●"/>
+      <w:lvlJc w:val="left"/>
+      <w:pPr>
+        <w:ind w:left="720" w:hanging="360"/>
+      </w:pPr>
+      <w:rPr>
+        <w:u w:val="none"/>
+      </w:rPr>
+    </w:lvl>
+    <w:lvl w:ilvl="1">
+      <w:start w:val="1"/>
+      <w:numFmt w:val="bullet"/>
+      <w:lvlText w:val="○"/>
+      <w:lvlJc w:val="left"/>
+      <w:pPr>
+        <w:ind w:left="1440" w:hanging="360"/>
+      </w:pPr>
+      <w:rPr>
+        <w:u w:val="none"/>
+      </w:rPr>
+    </w:lvl>
+    <w:lvl w:ilvl="2">
+      <w:start w:val="1"/>
+      <w:numFmt w:val="bullet"/>
+      <w:lvlText w:val="■"/>
+      <w:lvlJc w:val="left"/>
+      <w:pPr>
+        <w:ind w:left="2160" w:hanging="360"/>
+      </w:pPr>
+      <w:rPr>
+        <w:u w:val="none"/>
+      </w:rPr>
+    </w:lvl>
+    <w:lvl w:ilvl="3">
+      <w:start w:val="1"/>
+      <w:numFmt w:val="bullet"/>
+      <w:lvlText w:val="●"/>
+      <w:lvlJc w:val="left"/>
+      <w:pPr>
+        <w:ind w:left="2880" w:hanging="360"/>
+      </w:pPr>
+      <w:rPr>
+        <w:u w:val="none"/>
+      </w:rPr>
+    </w:lvl>
+    <w:lvl w:ilvl="4">
+      <w:start w:val="1"/>
+      <w:numFmt w:val="bullet"/>
+      <w:lvlText w:val="○"/>
+      <w:lvlJc w:val="left"/>
+      <w:pPr>
+        <w:ind w:left="3600" w:hanging="360"/>
+      </w:pPr>
+      <w:rPr>
+        <w:u w:val="none"/>
+      </w:rPr>
+    </w:lvl>
+    <w:lvl w:ilvl="5">
+      <w:start w:val="1"/>
+      <w:numFmt w:val="bullet"/>
+      <w:lvlText w:val="■"/>
+      <w:lvlJc w:val="left"/>
+      <w:pPr>
+        <w:ind w:left="4320" w:hanging="360"/>
+      </w:pPr>
+      <w:rPr>
+        <w:u w:val="none"/>
+      </w:rPr>
+    </w:lvl>
+    <w:lvl w:ilvl="6">
+      <w:start w:val="1"/>
+      <w:numFmt w:val="bullet"/>
+      <w:lvlText w:val="●"/>
+      <w:lvlJc w:val="left"/>
+      <w:pPr>
+        <w:ind w:left="5040" w:hanging="360"/>
+      </w:pPr>
+      <w:rPr>
+        <w:u w:val="none"/>
+      </w:rPr>
+    </w:lvl>
+    <w:lvl w:ilvl="7">
+      <w:start w:val="1"/>
+      <w:numFmt w:val="bullet"/>
+      <w:lvlText w:val="○"/>
+      <w:lvlJc w:val="left"/>
+      <w:pPr>
+        <w:ind w:left="5760" w:hanging="360"/>
+      </w:pPr>
+      <w:rPr>
+        <w:u w:val="none"/>
+      </w:rPr>
+    </w:lvl>
+    <w:lvl w:ilvl="8">
+      <w:start w:val="1"/>
+      <w:numFmt w:val="bullet"/>
+      <w:lvlText w:val="■"/>
+      <w:lvlJc w:val="left"/>
+      <w:pPr>
+        <w:ind w:left="6480" w:hanging="360"/>
+      </w:pPr>
+      <w:rPr>
+        <w:u w:val="none"/>
+      </w:rPr>
+    </w:lvl>
+  </w:abstractNum>
+  <w:abstractNum w:abstractNumId="18">
+    <w:lvl w:ilvl="0">
+      <w:start w:val="1"/>
+      <w:numFmt w:val="bullet"/>
+      <w:lvlText w:val="●"/>
+      <w:lvlJc w:val="left"/>
+      <w:pPr>
+        <w:ind w:left="720" w:hanging="360"/>
+      </w:pPr>
+      <w:rPr>
+        <w:u w:val="none"/>
+      </w:rPr>
+    </w:lvl>
+    <w:lvl w:ilvl="1">
+      <w:start w:val="1"/>
+      <w:numFmt w:val="bullet"/>
+      <w:lvlText w:val="○"/>
+      <w:lvlJc w:val="left"/>
+      <w:pPr>
+        <w:ind w:left="1440" w:hanging="360"/>
+      </w:pPr>
+      <w:rPr>
+        <w:u w:val="none"/>
+      </w:rPr>
+    </w:lvl>
+    <w:lvl w:ilvl="2">
+      <w:start w:val="1"/>
+      <w:numFmt w:val="bullet"/>
+      <w:lvlText w:val="■"/>
+      <w:lvlJc w:val="left"/>
+      <w:pPr>
+        <w:ind w:left="2160" w:hanging="360"/>
+      </w:pPr>
+      <w:rPr>
+        <w:u w:val="none"/>
+      </w:rPr>
+    </w:lvl>
+    <w:lvl w:ilvl="3">
+      <w:start w:val="1"/>
+      <w:numFmt w:val="bullet"/>
+      <w:lvlText w:val="●"/>
+      <w:lvlJc w:val="left"/>
+      <w:pPr>
+        <w:ind w:left="2880" w:hanging="360"/>
+      </w:pPr>
+      <w:rPr>
+        <w:u w:val="none"/>
+      </w:rPr>
+    </w:lvl>
+    <w:lvl w:ilvl="4">
+      <w:start w:val="1"/>
+      <w:numFmt w:val="bullet"/>
+      <w:lvlText w:val="○"/>
+      <w:lvlJc w:val="left"/>
+      <w:pPr>
+        <w:ind w:left="3600" w:hanging="360"/>
+      </w:pPr>
+      <w:rPr>
+        <w:u w:val="none"/>
+      </w:rPr>
+    </w:lvl>
+    <w:lvl w:ilvl="5">
+      <w:start w:val="1"/>
+      <w:numFmt w:val="bullet"/>
+      <w:lvlText w:val="■"/>
+      <w:lvlJc w:val="left"/>
+      <w:pPr>
+        <w:ind w:left="4320" w:hanging="360"/>
+      </w:pPr>
+      <w:rPr>
+        <w:u w:val="none"/>
+      </w:rPr>
+    </w:lvl>
+    <w:lvl w:ilvl="6">
+      <w:start w:val="1"/>
+      <w:numFmt w:val="bullet"/>
+      <w:lvlText w:val="●"/>
+      <w:lvlJc w:val="left"/>
+      <w:pPr>
+        <w:ind w:left="5040" w:hanging="360"/>
+      </w:pPr>
+      <w:rPr>
+        <w:u w:val="none"/>
+      </w:rPr>
+    </w:lvl>
+    <w:lvl w:ilvl="7">
+      <w:start w:val="1"/>
+      <w:numFmt w:val="bullet"/>
+      <w:lvlText w:val="○"/>
+      <w:lvlJc w:val="left"/>
+      <w:pPr>
+        <w:ind w:left="5760" w:hanging="360"/>
+      </w:pPr>
+      <w:rPr>
+        <w:u w:val="none"/>
+      </w:rPr>
+    </w:lvl>
+    <w:lvl w:ilvl="8">
+      <w:start w:val="1"/>
+      <w:numFmt w:val="bullet"/>
+      <w:lvlText w:val="■"/>
+      <w:lvlJc w:val="left"/>
+      <w:pPr>
+        <w:ind w:left="6480" w:hanging="360"/>
+      </w:pPr>
+      <w:rPr>
+        <w:u w:val="none"/>
+      </w:rPr>
+    </w:lvl>
+  </w:abstractNum>
+  <w:abstractNum w:abstractNumId="19">
     <w:lvl w:ilvl="0">
       <w:start w:val="1"/>
       <w:numFmt w:val="bullet"/>
@@ -3196,6 +3870,18 @@
   </w:num>
   <w:num w:numId="15">
     <w:abstractNumId w:val="15"/>
+  </w:num>
+  <w:num w:numId="16">
+    <w:abstractNumId w:val="16"/>
+  </w:num>
+  <w:num w:numId="17">
+    <w:abstractNumId w:val="17"/>
+  </w:num>
+  <w:num w:numId="18">
+    <w:abstractNumId w:val="18"/>
+  </w:num>
+  <w:num w:numId="19">
+    <w:abstractNumId w:val="19"/>
   </w:num>
 </w:numbering>
 </file>

</xml_diff>